<commit_message>
loop to read words
</commit_message>
<xml_diff>
--- a/readme first.docx
+++ b/readme first.docx
@@ -139,15 +139,7 @@
         </w:numPr>
       </w:pPr>
       <w:r>
-        <w:t xml:space="preserve">Column up to </w:t>
-      </w:r>
-      <w:proofErr w:type="gramStart"/>
-      <w:r>
-        <w:t>6</w:t>
-      </w:r>
-      <w:proofErr w:type="gramEnd"/>
-      <w:r>
-        <w:t xml:space="preserve"> stage are created.</w:t>
+        <w:t>Column up to 6 stage are created.</w:t>
       </w:r>
     </w:p>
     <w:p>
@@ -160,6 +152,18 @@
       </w:pPr>
       <w:r>
         <w:t>Close the file.</w:t>
+      </w:r>
+    </w:p>
+    <w:p>
+      <w:pPr>
+        <w:pStyle w:val="ListParagraph"/>
+        <w:numPr>
+          <w:ilvl w:val="0"/>
+          <w:numId w:val="1"/>
+        </w:numPr>
+      </w:pPr>
+      <w:r>
+        <w:t>When the 6 phases are completed, move new words to a new file</w:t>
       </w:r>
       <w:bookmarkStart w:id="0" w:name="_GoBack"/>
       <w:bookmarkEnd w:id="0"/>

</xml_diff>